<commit_message>
terminei a implementação principal da aplicação. Irei ver como implementar o player de musica
</commit_message>
<xml_diff>
--- a/GenDocs/Docx/DSilHand_M10SilverHunt.docx
+++ b/GenDocs/Docx/DSilHand_M10SilverHunt.docx
@@ -24,6 +24,15 @@
     <w:p>
       <w:pPr>
         <w:pStyle w:val="Heading2"/>
+      </w:pPr>
+      <w:r>
+        <w:t>Branches</w:t>
+      </w:r>
+      <w:r/>
+    </w:p>
+    <w:p>
+      <w:pPr>
+        <w:pStyle w:val="Heading3"/>
       </w:pPr>
       <w:r>
         <w:t>DSilHand_M10_DrunkenHuntsman</w:t>
@@ -150,7 +159,7 @@
     </w:p>
     <w:p>
       <w:pPr>
-        <w:pStyle w:val="Heading2"/>
+        <w:pStyle w:val="Heading3"/>
       </w:pPr>
       <w:r>
         <w:t>DSilHand_M10_GallowsGreetings</w:t>
@@ -677,7 +686,7 @@
     </w:p>
     <w:p>
       <w:pPr>
-        <w:pStyle w:val="Heading2"/>
+        <w:pStyle w:val="Heading3"/>
       </w:pPr>
       <w:r>
         <w:t>DSIlHand_M10_GallowsAfterTroll</w:t>
@@ -765,7 +774,7 @@
     </w:p>
     <w:p>
       <w:pPr>
-        <w:pStyle w:val="Heading2"/>
+        <w:pStyle w:val="Heading3"/>
       </w:pPr>
       <w:r>
         <w:t>DSilHand_M10_GallowsMeetKrev</w:t>
@@ -1277,7 +1286,7 @@
     </w:p>
     <w:p>
       <w:pPr>
-        <w:pStyle w:val="Heading2"/>
+        <w:pStyle w:val="Heading3"/>
       </w:pPr>
       <w:r>
         <w:t>DSilHand_M10_Driftshade</w:t>
@@ -1484,10 +1493,24 @@
       <w:r/>
       <w:r>
         <w:rPr>
-          <w:rFonts w:ascii="Courier" w:hAnsi="Courier"/>
           <w:i/>
         </w:rPr>
-        <w:t>Documentation generated by CkDiagDocGen. Access https://github.com/AndersonPaschoalon/CreationKit-DialogDocGen for new versions and updates.</w:t>
+        <w:t xml:space="preserve">Documentation generated by CkDiagDocGen. Access the project </w:t>
+      </w:r>
+      <w:hyperlink r:id="rId9">
+        <w:r>
+          <w:rPr>
+            <w:color w:val="0000EE"/>
+            <w:u w:val="single"/>
+          </w:rPr>
+          <w:t>Github</w:t>
+        </w:r>
+      </w:hyperlink>
+      <w:r>
+        <w:rPr>
+          <w:i/>
+        </w:rPr>
+        <w:t xml:space="preserve"> for new versions and updates.</w:t>
       </w:r>
       <w:r/>
     </w:p>

</xml_diff>